<commit_message>
Status Report April 23
Also includes updated Cycle 2 Report
</commit_message>
<xml_diff>
--- a/docs/Cycle 2/Cycle 2 Report.docx
+++ b/docs/Cycle 2/Cycle 2 Report.docx
@@ -2,11 +2,11 @@
 <file path=word/document.xml><?xml version="1.0" encoding="utf-8"?>
 <w:document xmlns:wpc="http://schemas.microsoft.com/office/word/2010/wordprocessingCanvas" xmlns:mc="http://schemas.openxmlformats.org/markup-compatibility/2006" xmlns:o="urn:schemas-microsoft-com:office:office" xmlns:r="http://schemas.openxmlformats.org/officeDocument/2006/relationships" xmlns:m="http://schemas.openxmlformats.org/officeDocument/2006/math" xmlns:v="urn:schemas-microsoft-com:vml" xmlns:wp14="http://schemas.microsoft.com/office/word/2010/wordprocessingDrawing" xmlns:wp="http://schemas.openxmlformats.org/drawingml/2006/wordprocessingDrawing" xmlns:w10="urn:schemas-microsoft-com:office:word" xmlns:w="http://schemas.openxmlformats.org/wordprocessingml/2006/main" xmlns:w14="http://schemas.microsoft.com/office/word/2010/wordml" xmlns:w15="http://schemas.microsoft.com/office/word/2012/wordml" xmlns:wpg="http://schemas.microsoft.com/office/word/2010/wordprocessingGroup" xmlns:wpi="http://schemas.microsoft.com/office/word/2010/wordprocessingInk" xmlns:wne="http://schemas.microsoft.com/office/word/2006/wordml" xmlns:wps="http://schemas.microsoft.com/office/word/2010/wordprocessingShape" mc:Ignorable="w14 w15 wp14">
   <w:body>
-    <w:bookmarkStart w:id="0" w:name="_Toc321147011" w:displacedByCustomXml="next"/>
-    <w:bookmarkStart w:id="1" w:name="_Toc318189312" w:displacedByCustomXml="next"/>
+    <w:bookmarkStart w:id="0" w:name="_Toc321147149" w:displacedByCustomXml="next"/>
+    <w:bookmarkStart w:id="1" w:name="_Toc318188227" w:displacedByCustomXml="next"/>
     <w:bookmarkStart w:id="2" w:name="_Toc318188327" w:displacedByCustomXml="next"/>
-    <w:bookmarkStart w:id="3" w:name="_Toc318188227" w:displacedByCustomXml="next"/>
-    <w:bookmarkStart w:id="4" w:name="_Toc321147149" w:displacedByCustomXml="next"/>
+    <w:bookmarkStart w:id="3" w:name="_Toc318189312" w:displacedByCustomXml="next"/>
+    <w:bookmarkStart w:id="4" w:name="_Toc321147011" w:displacedByCustomXml="next"/>
     <w:sdt>
       <w:sdtPr>
         <w:rPr>
@@ -3481,9 +3481,10 @@
           <w:sz w:val="24"/>
           <w:szCs w:val="24"/>
         </w:rPr>
-        <w:t xml:space="preserve">This will be accomplished with a quadcopter equipped with an augmented </w:t>
-      </w:r>
-      <w:commentRangeStart w:id="8"/>
+        <w:t>This will be accomplished with a quadcopter equipped with an augmented preci</w:t>
+      </w:r>
+      <w:bookmarkStart w:id="8" w:name="_GoBack"/>
+      <w:bookmarkEnd w:id="8"/>
       <w:r>
         <w:rPr>
           <w:rFonts w:ascii="Times New Roman" w:hAnsi="Times New Roman" w:cs="Times New Roman"/>
@@ -3491,27 +3492,7 @@
           <w:sz w:val="24"/>
           <w:szCs w:val="24"/>
         </w:rPr>
-        <w:t>precision</w:t>
-      </w:r>
-      <w:commentRangeEnd w:id="8"/>
-      <w:r>
-        <w:rPr>
-          <w:rStyle w:val="CommentReference"/>
-          <w:rFonts w:ascii="Times New Roman" w:hAnsi="Times New Roman" w:cs="Times New Roman"/>
-          <w:color w:val="auto"/>
-          <w:sz w:val="24"/>
-          <w:szCs w:val="24"/>
-        </w:rPr>
-        <w:commentReference w:id="8"/>
-      </w:r>
-      <w:r>
-        <w:rPr>
-          <w:rFonts w:ascii="Times New Roman" w:hAnsi="Times New Roman" w:cs="Times New Roman"/>
-          <w:color w:val="auto"/>
-          <w:sz w:val="24"/>
-          <w:szCs w:val="24"/>
-        </w:rPr>
-        <w:t xml:space="preserve"> external landing module (APELM), for extreme</w:t>
+        <w:t>sion external landing module (APELM), for extreme</w:t>
       </w:r>
       <w:r>
         <w:rPr>
@@ -4229,7 +4210,7 @@
                     </pic:cNvPicPr>
                   </pic:nvPicPr>
                   <pic:blipFill>
-                    <a:blip r:embed="rId13">
+                    <a:blip r:embed="rId11">
                       <a:extLst>
                         <a:ext uri="{28A0092B-C50C-407E-A947-70E740481C1C}">
                           <a14:useLocalDpi xmlns:a14="http://schemas.microsoft.com/office/drawing/2010/main" val="0"/>
@@ -4492,7 +4473,7 @@
                     </pic:cNvPicPr>
                   </pic:nvPicPr>
                   <pic:blipFill>
-                    <a:blip r:embed="rId14">
+                    <a:blip r:embed="rId12">
                       <a:extLst>
                         <a:ext uri="{28A0092B-C50C-407E-A947-70E740481C1C}">
                           <a14:useLocalDpi xmlns:a14="http://schemas.microsoft.com/office/drawing/2010/main" val="0"/>
@@ -4760,7 +4741,7 @@
                     </pic:cNvPicPr>
                   </pic:nvPicPr>
                   <pic:blipFill>
-                    <a:blip r:embed="rId15">
+                    <a:blip r:embed="rId13">
                       <a:extLst>
                         <a:ext uri="{28A0092B-C50C-407E-A947-70E740481C1C}">
                           <a14:useLocalDpi xmlns:a14="http://schemas.microsoft.com/office/drawing/2010/main" val="0"/>
@@ -6264,7 +6245,7 @@
         </w:rPr>
         <w:t xml:space="preserve">During Cycle 1, it came to the group’s attention that the large scale of the prototype camera circuit was too fragile and cumbersome to used on the quad copter. A pre-made circuit board was found online at </w:t>
       </w:r>
-      <w:hyperlink r:id="rId16" w:history="1">
+      <w:hyperlink r:id="rId14" w:history="1">
         <w:r>
           <w:rPr>
             <w:rFonts w:ascii="Times New Roman" w:hAnsi="Times New Roman" w:cs="Times New Roman"/>
@@ -6341,7 +6322,7 @@
                     </pic:cNvPicPr>
                   </pic:nvPicPr>
                   <pic:blipFill rotWithShape="1">
-                    <a:blip r:embed="rId17">
+                    <a:blip r:embed="rId15">
                       <a:extLst>
                         <a:ext uri="{28A0092B-C50C-407E-A947-70E740481C1C}">
                           <a14:useLocalDpi xmlns:a14="http://schemas.microsoft.com/office/drawing/2010/main" val="0"/>
@@ -6485,7 +6466,7 @@
         </w:rPr>
         <w:t xml:space="preserve">The algorithm’s constants are determined from data gather from the Wii Camera Data sheet found at: </w:t>
       </w:r>
-      <w:hyperlink r:id="rId18" w:history="1">
+      <w:hyperlink r:id="rId16" w:history="1">
         <w:r>
           <w:rPr>
             <w:rStyle w:val="Hyperlink"/>
@@ -7107,7 +7088,7 @@
             <wp:cNvGraphicFramePr/>
             <a:graphic xmlns:a="http://schemas.openxmlformats.org/drawingml/2006/main">
               <a:graphicData uri="http://schemas.openxmlformats.org/drawingml/2006/diagram">
-                <dgm:relIds xmlns:dgm="http://schemas.openxmlformats.org/drawingml/2006/diagram" xmlns:r="http://schemas.openxmlformats.org/officeDocument/2006/relationships" r:dm="rId19" r:lo="rId20" r:qs="rId21" r:cs="rId22"/>
+                <dgm:relIds xmlns:dgm="http://schemas.openxmlformats.org/drawingml/2006/diagram" xmlns:r="http://schemas.openxmlformats.org/officeDocument/2006/relationships" r:dm="rId17" r:lo="rId18" r:qs="rId19" r:cs="rId20"/>
               </a:graphicData>
             </a:graphic>
           </wp:inline>
@@ -7193,7 +7174,7 @@
                             </pic:cNvPicPr>
                           </pic:nvPicPr>
                           <pic:blipFill>
-                            <a:blip r:embed="rId24">
+                            <a:blip r:embed="rId22">
                               <a:extLst>
                                 <a:ext uri="{28A0092B-C50C-407E-A947-70E740481C1C}">
                                   <a14:useLocalDpi xmlns:a14="http://schemas.microsoft.com/office/drawing/2010/main" val="0"/>
@@ -17517,8 +17498,6 @@
           <w:sz w:val="32"/>
         </w:rPr>
       </w:pPr>
-      <w:bookmarkStart w:id="33" w:name="_GoBack"/>
-      <w:bookmarkEnd w:id="33"/>
       <w:r>
         <w:rPr>
           <w:rFonts w:ascii="Times New Roman" w:hAnsi="Times New Roman" w:cs="Times New Roman"/>
@@ -17538,7 +17517,7 @@
           <w:sz w:val="32"/>
         </w:rPr>
       </w:pPr>
-      <w:bookmarkStart w:id="34" w:name="_Toc385940927"/>
+      <w:bookmarkStart w:id="33" w:name="_Toc385940927"/>
       <w:r>
         <w:rPr>
           <w:rFonts w:ascii="Times New Roman" w:hAnsi="Times New Roman" w:cs="Times New Roman"/>
@@ -17572,7 +17551,7 @@
         </w:rPr>
         <w:t xml:space="preserve"> – Project Gantt Chart</w:t>
       </w:r>
-      <w:bookmarkEnd w:id="34"/>
+      <w:bookmarkEnd w:id="33"/>
     </w:p>
     <w:p>
       <w:r>
@@ -17654,7 +17633,7 @@
           <w:sz w:val="32"/>
         </w:rPr>
       </w:pPr>
-      <w:bookmarkStart w:id="35" w:name="_Toc385940928"/>
+      <w:bookmarkStart w:id="34" w:name="_Toc385940928"/>
       <w:r>
         <w:rPr>
           <w:rFonts w:ascii="Times New Roman" w:hAnsi="Times New Roman" w:cs="Times New Roman"/>
@@ -17680,7 +17659,7 @@
         </w:rPr>
         <w:t xml:space="preserve"> – Disposition Agreement</w:t>
       </w:r>
-      <w:bookmarkEnd w:id="35"/>
+      <w:bookmarkEnd w:id="34"/>
     </w:p>
     <w:p>
       <w:pPr>
@@ -18514,7 +18493,7 @@
           <w:sz w:val="32"/>
         </w:rPr>
       </w:pPr>
-      <w:bookmarkStart w:id="36" w:name="_Toc385940929"/>
+      <w:bookmarkStart w:id="35" w:name="_Toc385940929"/>
       <w:r>
         <w:rPr>
           <w:rFonts w:ascii="Times New Roman" w:hAnsi="Times New Roman" w:cs="Times New Roman"/>
@@ -18524,7 +18503,7 @@
         <w:lastRenderedPageBreak/>
         <w:t>Appendix IV – WiiCamera Library</w:t>
       </w:r>
-      <w:bookmarkEnd w:id="36"/>
+      <w:bookmarkEnd w:id="35"/>
     </w:p>
     <w:p/>
     <w:p>
@@ -29174,33 +29153,6 @@
     </w:sectPr>
   </w:body>
 </w:document>
-</file>
-
-<file path=word/comments.xml><?xml version="1.0" encoding="utf-8"?>
-<w:comments xmlns:wpc="http://schemas.microsoft.com/office/word/2010/wordprocessingCanvas" xmlns:mc="http://schemas.openxmlformats.org/markup-compatibility/2006" xmlns:o="urn:schemas-microsoft-com:office:office" xmlns:r="http://schemas.openxmlformats.org/officeDocument/2006/relationships" xmlns:m="http://schemas.openxmlformats.org/officeDocument/2006/math" xmlns:v="urn:schemas-microsoft-com:vml" xmlns:wp14="http://schemas.microsoft.com/office/word/2010/wordprocessingDrawing" xmlns:wp="http://schemas.openxmlformats.org/drawingml/2006/wordprocessingDrawing" xmlns:w10="urn:schemas-microsoft-com:office:word" xmlns:w="http://schemas.openxmlformats.org/wordprocessingml/2006/main" xmlns:w14="http://schemas.microsoft.com/office/word/2010/wordml" xmlns:w15="http://schemas.microsoft.com/office/word/2012/wordml" xmlns:wpg="http://schemas.microsoft.com/office/word/2010/wordprocessingGroup" xmlns:wpi="http://schemas.microsoft.com/office/word/2010/wordprocessingInk" xmlns:wne="http://schemas.microsoft.com/office/word/2006/wordml" xmlns:wps="http://schemas.microsoft.com/office/word/2010/wordprocessingShape" mc:Ignorable="w14 w15 wp14">
-  <w:comment w:id="8" w:author="HCD0005" w:date="2014-01-13T17:04:00Z" w:initials="H">
-    <w:p>
-      <w:pPr>
-        <w:pStyle w:val="CommentText"/>
-      </w:pPr>
-      <w:r>
-        <w:rPr>
-          <w:rStyle w:val="CommentReference"/>
-        </w:rPr>
-        <w:annotationRef/>
-      </w:r>
-      <w:r>
-        <w:t>Rearrange these sentences to make a logical flow.  APELM is defined too early and there needs to be more details</w:t>
-      </w:r>
-    </w:p>
-  </w:comment>
-</w:comments>
-</file>
-
-<file path=word/commentsExtended.xml><?xml version="1.0" encoding="utf-8"?>
-<w15:commentsEx xmlns:wpc="http://schemas.microsoft.com/office/word/2010/wordprocessingCanvas" xmlns:mc="http://schemas.openxmlformats.org/markup-compatibility/2006" xmlns:o="urn:schemas-microsoft-com:office:office" xmlns:r="http://schemas.openxmlformats.org/officeDocument/2006/relationships" xmlns:m="http://schemas.openxmlformats.org/officeDocument/2006/math" xmlns:v="urn:schemas-microsoft-com:vml" xmlns:wp14="http://schemas.microsoft.com/office/word/2010/wordprocessingDrawing" xmlns:wp="http://schemas.openxmlformats.org/drawingml/2006/wordprocessingDrawing" xmlns:w10="urn:schemas-microsoft-com:office:word" xmlns:w="http://schemas.openxmlformats.org/wordprocessingml/2006/main" xmlns:w14="http://schemas.microsoft.com/office/word/2010/wordml" xmlns:w15="http://schemas.microsoft.com/office/word/2012/wordml" xmlns:wpg="http://schemas.microsoft.com/office/word/2010/wordprocessingGroup" xmlns:wpi="http://schemas.microsoft.com/office/word/2010/wordprocessingInk" xmlns:wne="http://schemas.microsoft.com/office/word/2006/wordml" xmlns:wps="http://schemas.microsoft.com/office/word/2010/wordprocessingShape" mc:Ignorable="w14 w15 wp14">
-  <w15:commentEx w15:paraId="3B48308A" w15:done="0"/>
-</w15:commentsEx>
 </file>
 
 <file path=word/endnotes.xml><?xml version="1.0" encoding="utf-8"?>
@@ -29250,7 +29202,7 @@
       <w:rPr>
         <w:noProof/>
       </w:rPr>
-      <w:t>23</w:t>
+      <w:t>20</w:t>
     </w:r>
     <w:r>
       <w:fldChar w:fldCharType="end"/>
@@ -29458,14 +29410,6 @@
     <w:abstractNumId w:val="2"/>
   </w:num>
 </w:numbering>
-</file>
-
-<file path=word/people.xml><?xml version="1.0" encoding="utf-8"?>
-<w15:people xmlns:wpc="http://schemas.microsoft.com/office/word/2010/wordprocessingCanvas" xmlns:mc="http://schemas.openxmlformats.org/markup-compatibility/2006" xmlns:o="urn:schemas-microsoft-com:office:office" xmlns:r="http://schemas.openxmlformats.org/officeDocument/2006/relationships" xmlns:m="http://schemas.openxmlformats.org/officeDocument/2006/math" xmlns:v="urn:schemas-microsoft-com:vml" xmlns:wp14="http://schemas.microsoft.com/office/word/2010/wordprocessingDrawing" xmlns:wp="http://schemas.openxmlformats.org/drawingml/2006/wordprocessingDrawing" xmlns:w10="urn:schemas-microsoft-com:office:word" xmlns:w="http://schemas.openxmlformats.org/wordprocessingml/2006/main" xmlns:w14="http://schemas.microsoft.com/office/word/2010/wordml" xmlns:w15="http://schemas.microsoft.com/office/word/2012/wordml" xmlns:wpg="http://schemas.microsoft.com/office/word/2010/wordprocessingGroup" xmlns:wpi="http://schemas.microsoft.com/office/word/2010/wordprocessingInk" xmlns:wne="http://schemas.microsoft.com/office/word/2006/wordml" xmlns:wps="http://schemas.microsoft.com/office/word/2010/wordprocessingShape" mc:Ignorable="w14 w15 wp14">
-  <w15:person w15:author="HCD0005">
-    <w15:presenceInfo w15:providerId="AD" w15:userId="S-1-5-21-2286752186-3697686403-1823448917-398959"/>
-  </w15:person>
-</w15:people>
 </file>
 
 <file path=word/styles.xml><?xml version="1.0" encoding="utf-8"?>
@@ -30895,6 +30839,16 @@
     <w:pPr>
       <w:ind w:left="720"/>
       <w:contextualSpacing/>
+    </w:pPr>
+  </w:style>
+  <w:style w:type="paragraph" w:styleId="Revision">
+    <w:name w:val="Revision"/>
+    <w:hidden/>
+    <w:uiPriority w:val="99"/>
+    <w:semiHidden/>
+    <w:rsid w:val="001F2479"/>
+    <w:pPr>
+      <w:spacing w:before="0" w:after="0" w:line="240" w:lineRule="auto"/>
     </w:pPr>
   </w:style>
 </w:styles>
@@ -33284,101 +33238,101 @@
   </dgm:ptLst>
   <dgm:cxnLst>
     <dgm:cxn modelId="{8134CBD6-C77E-43A7-A586-FE91369F3741}" srcId="{AEA480D3-C97F-4E73-93FE-28FB9D01002A}" destId="{C0A3F635-7625-4542-9A1F-789DF3D68FF3}" srcOrd="5" destOrd="0" parTransId="{7DE83765-AC44-4AA4-826C-FBE6A5816E3D}" sibTransId="{7846E1BF-4CC9-4B61-BA5A-290A2359150F}"/>
+    <dgm:cxn modelId="{BEA5FB12-5BF3-4A1B-9D2B-D0E3C2ED86C2}" type="presOf" srcId="{9750646D-4BCF-4F22-A46D-FAFAF537D1FE}" destId="{3F748C66-44C1-4E76-916F-03FB18618BF7}" srcOrd="0" destOrd="2" presId="urn:microsoft.com/office/officeart/2005/8/layout/chevron2"/>
     <dgm:cxn modelId="{B51DE1E8-9D40-45CD-86F2-98112C37E073}" srcId="{5A2F2AA9-16FC-4E9A-BB0B-3754DB69F76A}" destId="{7F25A5D5-B393-4A6B-930D-B3887B6835F6}" srcOrd="1" destOrd="0" parTransId="{F0F9F1F6-FBF8-4B41-98A1-9B43B92A453A}" sibTransId="{B5EED62A-3406-4E56-B21E-30F2CB6EFD4E}"/>
     <dgm:cxn modelId="{4C02C534-395B-4458-AB04-B9954D6F6B86}" srcId="{AEA480D3-C97F-4E73-93FE-28FB9D01002A}" destId="{60E6C700-A8D1-40BB-BA50-79D4617D2578}" srcOrd="0" destOrd="0" parTransId="{45C763F3-6498-4C65-B821-3E77F98B3C81}" sibTransId="{F02C5A1D-573E-4BBE-A98A-576A659438F5}"/>
     <dgm:cxn modelId="{F3EAEE6A-20D5-4AF9-AEBF-A0BA5DBA60D3}" srcId="{DB55E9B6-4876-4E6D-AD78-94E5C7D340E3}" destId="{87045814-CFC2-44B6-97C8-562215B947C2}" srcOrd="1" destOrd="0" parTransId="{DE5E80E3-8464-459C-8751-2C7A687F594B}" sibTransId="{2D3F3F50-7B87-459E-BA25-91809DECA32A}"/>
+    <dgm:cxn modelId="{B579ADCE-80E4-4FBD-98C1-70D77885BB74}" type="presOf" srcId="{B09F7C7E-F20D-404F-841C-A0A80280510F}" destId="{E1638AF2-758C-436E-ABB4-1CBA77B8ACA0}" srcOrd="0" destOrd="0" presId="urn:microsoft.com/office/officeart/2005/8/layout/chevron2"/>
     <dgm:cxn modelId="{707CC745-9E38-4A42-8894-F005B70392D8}" srcId="{DD191A8C-1757-44BE-8A85-2624F8C5A353}" destId="{B2F31B6B-4C73-44D8-9C3A-FEED6DDE4E95}" srcOrd="1" destOrd="0" parTransId="{8AA70B97-2CCE-4FDA-9E1E-63D8B45E14CF}" sibTransId="{BA5672B4-912F-4249-ABAC-C69BB630756D}"/>
     <dgm:cxn modelId="{2B5947F5-F482-442D-9B81-802DC33D2522}" srcId="{AEA480D3-C97F-4E73-93FE-28FB9D01002A}" destId="{7FE431DA-39C6-4F82-ADB6-0D57A74C0ABD}" srcOrd="3" destOrd="0" parTransId="{637ED7E0-3F00-4D82-AD69-3200CD068192}" sibTransId="{A5BF49A0-755E-4783-8888-B5CDE261E8B7}"/>
-    <dgm:cxn modelId="{1AE2A195-3892-4EDA-A524-A651EA1D773B}" type="presOf" srcId="{A68B1AD4-250E-4B6E-8191-C70F4B572DCF}" destId="{EAD6AB96-BE81-4D8D-B47B-1827598EA8AC}" srcOrd="0" destOrd="2" presId="urn:microsoft.com/office/officeart/2005/8/layout/chevron2"/>
+    <dgm:cxn modelId="{228CFF6B-EDAC-4F19-AD27-1B1E1F258E54}" type="presOf" srcId="{B55E8424-4FDF-4A99-B8F0-319A3BEA58C5}" destId="{697B99F5-DAC1-4C4E-939A-94D0F5ADD5EE}" srcOrd="0" destOrd="2" presId="urn:microsoft.com/office/officeart/2005/8/layout/chevron2"/>
     <dgm:cxn modelId="{C5F5D8F5-E4DD-4252-BC36-692301734E8A}" srcId="{77B13AA3-8F47-4324-A45A-BEC16237AB86}" destId="{3975559C-5882-4294-B98D-C4B8484F22F0}" srcOrd="1" destOrd="0" parTransId="{BB1BAB82-46E4-47BB-A483-1A2A976127D5}" sibTransId="{9953F1D0-B83A-4DD6-8B40-047DCBFBB98B}"/>
     <dgm:cxn modelId="{EAF7BB35-F3C8-4848-B5E3-AE6DBA9C0465}" srcId="{AEA480D3-C97F-4E73-93FE-28FB9D01002A}" destId="{77B13AA3-8F47-4324-A45A-BEC16237AB86}" srcOrd="4" destOrd="0" parTransId="{E51F4634-1709-4A9A-ABD9-8C690E3508DA}" sibTransId="{2C2C9CA4-B2D5-4B15-9841-342FA5F8BF61}"/>
-    <dgm:cxn modelId="{6110913E-E633-4E48-8A2A-67705FACFD37}" type="presOf" srcId="{87045814-CFC2-44B6-97C8-562215B947C2}" destId="{3F748C66-44C1-4E76-916F-03FB18618BF7}" srcOrd="0" destOrd="1" presId="urn:microsoft.com/office/officeart/2005/8/layout/chevron2"/>
     <dgm:cxn modelId="{00254437-9E24-4659-A7F2-77C0C464268B}" srcId="{DD191A8C-1757-44BE-8A85-2624F8C5A353}" destId="{953FA5CF-8D9B-402F-9B10-2C0259C51608}" srcOrd="0" destOrd="0" parTransId="{73ED5177-BB4F-438A-868E-4A0968AC2FD0}" sibTransId="{B624A30D-B48C-4038-8604-C7DA93645CF5}"/>
-    <dgm:cxn modelId="{5B5B6B3B-D6DE-4359-935E-3254316B5F60}" type="presOf" srcId="{5A2F2AA9-16FC-4E9A-BB0B-3754DB69F76A}" destId="{4FDC88D1-CF7E-4CC7-9CC2-A60BD72C0D9D}" srcOrd="0" destOrd="0" presId="urn:microsoft.com/office/officeart/2005/8/layout/chevron2"/>
+    <dgm:cxn modelId="{30A542FC-2835-44A6-B844-CF226DC2FD0C}" type="presOf" srcId="{C0A3F635-7625-4542-9A1F-789DF3D68FF3}" destId="{412E38BD-1FC9-471E-B007-52948014DD08}" srcOrd="0" destOrd="0" presId="urn:microsoft.com/office/officeart/2005/8/layout/chevron2"/>
     <dgm:cxn modelId="{E99A05AA-60AB-4DC3-9DA8-5794D039CA72}" srcId="{B09F7C7E-F20D-404F-841C-A0A80280510F}" destId="{9370189B-B84D-479B-960E-B9400247EC32}" srcOrd="1" destOrd="0" parTransId="{FF9A4EB5-CB56-45C6-B835-A7BBA2399AC9}" sibTransId="{67895DB9-5C8D-48F1-B969-91B7838ED789}"/>
-    <dgm:cxn modelId="{CB69AC84-B886-4669-83F2-54BE56F67CBD}" type="presOf" srcId="{C46A3526-EF5C-459D-8120-36C359C28A5E}" destId="{3F748C66-44C1-4E76-916F-03FB18618BF7}" srcOrd="0" destOrd="0" presId="urn:microsoft.com/office/officeart/2005/8/layout/chevron2"/>
+    <dgm:cxn modelId="{D5A2A00D-810C-4F1D-9B0E-C8CAF51DFB0F}" type="presOf" srcId="{953FA5CF-8D9B-402F-9B10-2C0259C51608}" destId="{2B1193B9-290D-4BBF-8B1C-634932CD0493}" srcOrd="0" destOrd="0" presId="urn:microsoft.com/office/officeart/2005/8/layout/chevron2"/>
+    <dgm:cxn modelId="{BC1625B9-51AC-4024-90CD-B766D4967611}" type="presOf" srcId="{60E6C700-A8D1-40BB-BA50-79D4617D2578}" destId="{A7715B89-FEFF-404D-BA56-4D42604A8512}" srcOrd="0" destOrd="0" presId="urn:microsoft.com/office/officeart/2005/8/layout/chevron2"/>
     <dgm:cxn modelId="{E0C42310-BF8D-4979-9D9A-9B00006E9A7F}" srcId="{77B13AA3-8F47-4324-A45A-BEC16237AB86}" destId="{24D37928-A568-42FC-8D1D-484375450CAC}" srcOrd="0" destOrd="0" parTransId="{288ADC22-BDBB-4255-9F5B-4499014E1234}" sibTransId="{4912E693-2817-4380-8E10-9D9353E2B6F3}"/>
-    <dgm:cxn modelId="{72E68CB1-D7A3-421C-A5C1-9427B53E40C6}" type="presOf" srcId="{3975559C-5882-4294-B98D-C4B8484F22F0}" destId="{697B99F5-DAC1-4C4E-939A-94D0F5ADD5EE}" srcOrd="0" destOrd="1" presId="urn:microsoft.com/office/officeart/2005/8/layout/chevron2"/>
+    <dgm:cxn modelId="{AF6749AA-F899-46A5-A8D0-8176C8A610D4}" type="presOf" srcId="{DB55E9B6-4876-4E6D-AD78-94E5C7D340E3}" destId="{CB8559A4-19FA-49F4-AC2F-486915C0ACAB}" srcOrd="0" destOrd="0" presId="urn:microsoft.com/office/officeart/2005/8/layout/chevron2"/>
     <dgm:cxn modelId="{8E80102B-C638-471F-85A3-503CF5B38754}" srcId="{AEA480D3-C97F-4E73-93FE-28FB9D01002A}" destId="{DB55E9B6-4876-4E6D-AD78-94E5C7D340E3}" srcOrd="6" destOrd="0" parTransId="{9AFA382D-55B0-4DF2-AF9C-CE7CE9F4F572}" sibTransId="{EF595D81-A7A4-4F32-8224-E968EB219AAE}"/>
-    <dgm:cxn modelId="{A9EF5A21-A44C-46D7-A970-B5FA7AA6DBB7}" type="presOf" srcId="{DE47FD85-7943-42D6-A7DE-5352CECDFE9F}" destId="{2B1193B9-290D-4BBF-8B1C-634932CD0493}" srcOrd="0" destOrd="2" presId="urn:microsoft.com/office/officeart/2005/8/layout/chevron2"/>
-    <dgm:cxn modelId="{424009A7-E2D0-4358-BEA3-2F1858759B44}" type="presOf" srcId="{24D37928-A568-42FC-8D1D-484375450CAC}" destId="{697B99F5-DAC1-4C4E-939A-94D0F5ADD5EE}" srcOrd="0" destOrd="0" presId="urn:microsoft.com/office/officeart/2005/8/layout/chevron2"/>
+    <dgm:cxn modelId="{CD361536-EB0D-479D-88B2-8FB11BB52643}" type="presOf" srcId="{3975559C-5882-4294-B98D-C4B8484F22F0}" destId="{697B99F5-DAC1-4C4E-939A-94D0F5ADD5EE}" srcOrd="0" destOrd="1" presId="urn:microsoft.com/office/officeart/2005/8/layout/chevron2"/>
+    <dgm:cxn modelId="{235B8AA2-AA8C-44AF-AE3C-A48E450856D6}" type="presOf" srcId="{87045814-CFC2-44B6-97C8-562215B947C2}" destId="{3F748C66-44C1-4E76-916F-03FB18618BF7}" srcOrd="0" destOrd="1" presId="urn:microsoft.com/office/officeart/2005/8/layout/chevron2"/>
     <dgm:cxn modelId="{63F006B1-695F-48F1-A5F4-918CE38DB63E}" srcId="{DB55E9B6-4876-4E6D-AD78-94E5C7D340E3}" destId="{C46A3526-EF5C-459D-8120-36C359C28A5E}" srcOrd="0" destOrd="0" parTransId="{9D9E0480-EA78-4690-BB63-CABEA2314FED}" sibTransId="{CB7F86FC-54E5-4A0D-968B-4B9296D22958}"/>
     <dgm:cxn modelId="{03718A04-2C56-4F8D-839B-ADEEA749EF0E}" srcId="{77B13AA3-8F47-4324-A45A-BEC16237AB86}" destId="{B55E8424-4FDF-4A99-B8F0-319A3BEA58C5}" srcOrd="2" destOrd="0" parTransId="{3911AF6F-7E50-4187-9E98-08D664F87400}" sibTransId="{39F32F80-1C61-470B-82B8-FB34FDCBAC96}"/>
-    <dgm:cxn modelId="{E52EE77E-FE34-47FA-8BA5-DE6F3DBE444A}" type="presOf" srcId="{B09F7C7E-F20D-404F-841C-A0A80280510F}" destId="{E1638AF2-758C-436E-ABB4-1CBA77B8ACA0}" srcOrd="0" destOrd="0" presId="urn:microsoft.com/office/officeart/2005/8/layout/chevron2"/>
     <dgm:cxn modelId="{B8961B84-F2A4-4968-BB06-629D8A07E842}" srcId="{60E6C700-A8D1-40BB-BA50-79D4617D2578}" destId="{5E0CB711-FB28-4F11-BD06-4AEE5D3E24ED}" srcOrd="1" destOrd="0" parTransId="{E32581A9-9F7E-49E6-886A-65ED702EB4A5}" sibTransId="{B675CB5D-F394-4961-961C-117692B32F0A}"/>
     <dgm:cxn modelId="{15A69E07-9B74-45B6-86DA-0FD572195CCA}" srcId="{C0A3F635-7625-4542-9A1F-789DF3D68FF3}" destId="{A68B1AD4-250E-4B6E-8191-C70F4B572DCF}" srcOrd="2" destOrd="0" parTransId="{E37D598A-153B-4193-A2CD-C49934A3C022}" sibTransId="{A5940D87-E097-439A-8E9D-511A3EAA5409}"/>
-    <dgm:cxn modelId="{3507352F-1D53-4E8A-81D5-1DE9E002A0EE}" type="presOf" srcId="{CBAE68DC-4182-48BD-BFCF-3BE593C8D59F}" destId="{2B1193B9-290D-4BBF-8B1C-634932CD0493}" srcOrd="0" destOrd="3" presId="urn:microsoft.com/office/officeart/2005/8/layout/chevron2"/>
-    <dgm:cxn modelId="{1D33174D-435B-47DE-A495-EE019AA2F4C1}" type="presOf" srcId="{DB55E9B6-4876-4E6D-AD78-94E5C7D340E3}" destId="{CB8559A4-19FA-49F4-AC2F-486915C0ACAB}" srcOrd="0" destOrd="0" presId="urn:microsoft.com/office/officeart/2005/8/layout/chevron2"/>
-    <dgm:cxn modelId="{655BC880-38BC-4094-B095-79AB44F40405}" type="presOf" srcId="{DD191A8C-1757-44BE-8A85-2624F8C5A353}" destId="{4EBE5C77-A5B7-4818-815D-37EF93494AC0}" srcOrd="0" destOrd="0" presId="urn:microsoft.com/office/officeart/2005/8/layout/chevron2"/>
-    <dgm:cxn modelId="{318F0FCF-6616-4EBC-971B-D6A0180AC951}" type="presOf" srcId="{9750646D-4BCF-4F22-A46D-FAFAF537D1FE}" destId="{3F748C66-44C1-4E76-916F-03FB18618BF7}" srcOrd="0" destOrd="2" presId="urn:microsoft.com/office/officeart/2005/8/layout/chevron2"/>
-    <dgm:cxn modelId="{A059977C-EDBE-4F02-8445-AB31BC83D397}" type="presOf" srcId="{B2F31B6B-4C73-44D8-9C3A-FEED6DDE4E95}" destId="{2B1193B9-290D-4BBF-8B1C-634932CD0493}" srcOrd="0" destOrd="1" presId="urn:microsoft.com/office/officeart/2005/8/layout/chevron2"/>
-    <dgm:cxn modelId="{35EE4F6F-0E70-4CCF-87C2-8F3B7174E2FE}" type="presOf" srcId="{AEA480D3-C97F-4E73-93FE-28FB9D01002A}" destId="{EFD57F8C-4FF4-4946-9CFC-F4AAB9E82313}" srcOrd="0" destOrd="0" presId="urn:microsoft.com/office/officeart/2005/8/layout/chevron2"/>
+    <dgm:cxn modelId="{BADB1F24-AE80-4C4B-9A8D-12AEF9871ECF}" type="presOf" srcId="{DE47FD85-7943-42D6-A7DE-5352CECDFE9F}" destId="{2B1193B9-290D-4BBF-8B1C-634932CD0493}" srcOrd="0" destOrd="2" presId="urn:microsoft.com/office/officeart/2005/8/layout/chevron2"/>
+    <dgm:cxn modelId="{1BEEC590-0C80-45E7-A513-8465359DA00D}" type="presOf" srcId="{24D37928-A568-42FC-8D1D-484375450CAC}" destId="{697B99F5-DAC1-4C4E-939A-94D0F5ADD5EE}" srcOrd="0" destOrd="0" presId="urn:microsoft.com/office/officeart/2005/8/layout/chevron2"/>
+    <dgm:cxn modelId="{DF03C77D-37B2-4A06-B756-80DA92829C77}" type="presOf" srcId="{9370189B-B84D-479B-960E-B9400247EC32}" destId="{0B78BDB2-752C-455D-893C-9AA11E47FCF3}" srcOrd="0" destOrd="1" presId="urn:microsoft.com/office/officeart/2005/8/layout/chevron2"/>
+    <dgm:cxn modelId="{97CF2FF8-30D1-41AF-B699-C12C6EC50200}" type="presOf" srcId="{A5D89853-86BA-44EC-8996-8227BA2D62FE}" destId="{2EECBCFB-A6F8-48AD-A146-1FA093FA837D}" srcOrd="0" destOrd="0" presId="urn:microsoft.com/office/officeart/2005/8/layout/chevron2"/>
+    <dgm:cxn modelId="{CF54F021-E220-42A7-88AE-E9A7792CEA0D}" type="presOf" srcId="{5A2F2AA9-16FC-4E9A-BB0B-3754DB69F76A}" destId="{4FDC88D1-CF7E-4CC7-9CC2-A60BD72C0D9D}" srcOrd="0" destOrd="0" presId="urn:microsoft.com/office/officeart/2005/8/layout/chevron2"/>
+    <dgm:cxn modelId="{1055D428-11BE-4AC5-8450-8145E1294FCA}" type="presOf" srcId="{B2F31B6B-4C73-44D8-9C3A-FEED6DDE4E95}" destId="{2B1193B9-290D-4BBF-8B1C-634932CD0493}" srcOrd="0" destOrd="1" presId="urn:microsoft.com/office/officeart/2005/8/layout/chevron2"/>
+    <dgm:cxn modelId="{A1572E65-76E4-46D5-8A6C-8A1375FDA9B2}" type="presOf" srcId="{77B13AA3-8F47-4324-A45A-BEC16237AB86}" destId="{310D93C8-F2C8-4675-A400-9548DC26AC30}" srcOrd="0" destOrd="0" presId="urn:microsoft.com/office/officeart/2005/8/layout/chevron2"/>
+    <dgm:cxn modelId="{9F065CE1-152E-486F-8E4E-EAD4E8C3474D}" type="presOf" srcId="{769A2CF2-A2A9-48E9-A8B7-3B596DF99BCA}" destId="{92247AD0-010F-4D8D-9C55-9AEC17489641}" srcOrd="0" destOrd="0" presId="urn:microsoft.com/office/officeart/2005/8/layout/chevron2"/>
     <dgm:cxn modelId="{E79CB044-BDBE-48E6-8906-456AD4D45587}" srcId="{B2F31B6B-4C73-44D8-9C3A-FEED6DDE4E95}" destId="{CBAE68DC-4182-48BD-BFCF-3BE593C8D59F}" srcOrd="1" destOrd="0" parTransId="{BA7DE9CE-DE70-4DB8-B6A7-852720A8820E}" sibTransId="{63FADF5D-CA0B-45D9-9367-57EFB988575D}"/>
-    <dgm:cxn modelId="{1B56D141-D1BE-4C56-B787-23943B38C516}" type="presOf" srcId="{5E0CB711-FB28-4F11-BD06-4AEE5D3E24ED}" destId="{2EECBCFB-A6F8-48AD-A146-1FA093FA837D}" srcOrd="0" destOrd="1" presId="urn:microsoft.com/office/officeart/2005/8/layout/chevron2"/>
-    <dgm:cxn modelId="{14CE4B52-070C-4D07-A0D4-D2D4C850BA2A}" type="presOf" srcId="{953FA5CF-8D9B-402F-9B10-2C0259C51608}" destId="{2B1193B9-290D-4BBF-8B1C-634932CD0493}" srcOrd="0" destOrd="0" presId="urn:microsoft.com/office/officeart/2005/8/layout/chevron2"/>
     <dgm:cxn modelId="{B79F7A0F-C71A-4576-9D6B-B7738692698B}" srcId="{AEA480D3-C97F-4E73-93FE-28FB9D01002A}" destId="{DD191A8C-1757-44BE-8A85-2624F8C5A353}" srcOrd="7" destOrd="0" parTransId="{6FB1B204-14F7-498D-829D-FE8A471F8541}" sibTransId="{93E503CD-B6A1-42C4-B2C7-97DFC3409BF5}"/>
-    <dgm:cxn modelId="{04F2D5B9-8973-4587-BD50-BFB10B58CB85}" type="presOf" srcId="{A5D89853-86BA-44EC-8996-8227BA2D62FE}" destId="{2EECBCFB-A6F8-48AD-A146-1FA093FA837D}" srcOrd="0" destOrd="0" presId="urn:microsoft.com/office/officeart/2005/8/layout/chevron2"/>
+    <dgm:cxn modelId="{188FA384-119F-4052-B881-6D38E27BB9A6}" type="presOf" srcId="{7F25A5D5-B393-4A6B-930D-B3887B6835F6}" destId="{EBA4BA84-EF9A-434C-990C-4747EF66D2AE}" srcOrd="0" destOrd="1" presId="urn:microsoft.com/office/officeart/2005/8/layout/chevron2"/>
+    <dgm:cxn modelId="{502066E0-6F2A-422B-953B-64B492BB8A27}" type="presOf" srcId="{AEA480D3-C97F-4E73-93FE-28FB9D01002A}" destId="{EFD57F8C-4FF4-4946-9CFC-F4AAB9E82313}" srcOrd="0" destOrd="0" presId="urn:microsoft.com/office/officeart/2005/8/layout/chevron2"/>
     <dgm:cxn modelId="{DCD9C87D-9383-4ABA-A015-87C426A92F2F}" srcId="{DB55E9B6-4876-4E6D-AD78-94E5C7D340E3}" destId="{9750646D-4BCF-4F22-A46D-FAFAF537D1FE}" srcOrd="2" destOrd="0" parTransId="{BAEA0C2B-029E-4F58-B5BC-C49607E71A5A}" sibTransId="{C07D8A91-C829-45AB-A0BB-D970D7BC0A2D}"/>
     <dgm:cxn modelId="{83713F7A-354A-4014-8C44-A5C5C0D5A228}" srcId="{AEA480D3-C97F-4E73-93FE-28FB9D01002A}" destId="{B09F7C7E-F20D-404F-841C-A0A80280510F}" srcOrd="2" destOrd="0" parTransId="{8DC1725A-FC53-4C92-BF27-F8E828189037}" sibTransId="{526A9B2B-6993-488A-84E2-507BE0149960}"/>
-    <dgm:cxn modelId="{F6FF5E49-5F69-43C8-8F5D-16589E3848AF}" type="presOf" srcId="{60E6C700-A8D1-40BB-BA50-79D4617D2578}" destId="{A7715B89-FEFF-404D-BA56-4D42604A8512}" srcOrd="0" destOrd="0" presId="urn:microsoft.com/office/officeart/2005/8/layout/chevron2"/>
-    <dgm:cxn modelId="{CAC1BAC0-3B89-4EA4-A48E-C81527D75A34}" type="presOf" srcId="{F8A6693F-64FA-4B33-B943-A1C9C401856C}" destId="{EAD6AB96-BE81-4D8D-B47B-1827598EA8AC}" srcOrd="0" destOrd="0" presId="urn:microsoft.com/office/officeart/2005/8/layout/chevron2"/>
-    <dgm:cxn modelId="{20C4A5A1-A90D-409E-AD15-D042104C204E}" type="presOf" srcId="{0750DBFD-E02E-4E8A-9649-332045F7E517}" destId="{EBA4BA84-EF9A-434C-990C-4747EF66D2AE}" srcOrd="0" destOrd="0" presId="urn:microsoft.com/office/officeart/2005/8/layout/chevron2"/>
-    <dgm:cxn modelId="{F1FDA6A0-2F1F-4F9E-931F-EB67445AAF6F}" type="presOf" srcId="{B475ED04-797E-44D3-A8A4-A3946EA59330}" destId="{0B78BDB2-752C-455D-893C-9AA11E47FCF3}" srcOrd="0" destOrd="0" presId="urn:microsoft.com/office/officeart/2005/8/layout/chevron2"/>
-    <dgm:cxn modelId="{8E0260B2-C2DE-47D1-A1BA-AF27D06A6110}" type="presOf" srcId="{7FE431DA-39C6-4F82-ADB6-0D57A74C0ABD}" destId="{73A009B3-D7A8-4ECE-BACB-600DD65BFB65}" srcOrd="0" destOrd="0" presId="urn:microsoft.com/office/officeart/2005/8/layout/chevron2"/>
+    <dgm:cxn modelId="{3FF2A66B-E85B-4013-A8BA-0352C9E30900}" type="presOf" srcId="{5E0CB711-FB28-4F11-BD06-4AEE5D3E24ED}" destId="{2EECBCFB-A6F8-48AD-A146-1FA093FA837D}" srcOrd="0" destOrd="1" presId="urn:microsoft.com/office/officeart/2005/8/layout/chevron2"/>
+    <dgm:cxn modelId="{49BB5BDF-2DE7-44D8-B82F-496249A12E50}" type="presOf" srcId="{DD191A8C-1757-44BE-8A85-2624F8C5A353}" destId="{4EBE5C77-A5B7-4818-815D-37EF93494AC0}" srcOrd="0" destOrd="0" presId="urn:microsoft.com/office/officeart/2005/8/layout/chevron2"/>
+    <dgm:cxn modelId="{BABF10E3-4A82-4B48-81BD-336E1CF3F130}" type="presOf" srcId="{C46A3526-EF5C-459D-8120-36C359C28A5E}" destId="{3F748C66-44C1-4E76-916F-03FB18618BF7}" srcOrd="0" destOrd="0" presId="urn:microsoft.com/office/officeart/2005/8/layout/chevron2"/>
     <dgm:cxn modelId="{EC4F98AD-8BDA-45F6-8CBE-1FDF0E17FFC7}" srcId="{AEA480D3-C97F-4E73-93FE-28FB9D01002A}" destId="{5A2F2AA9-16FC-4E9A-BB0B-3754DB69F76A}" srcOrd="1" destOrd="0" parTransId="{D5A131B0-4205-46B7-AB58-5F704076F0FA}" sibTransId="{0C745B97-709D-4C16-B1D5-553558EC6124}"/>
-    <dgm:cxn modelId="{03E3E58A-543A-404B-AEA8-C66AFBFA7827}" type="presOf" srcId="{C0A3F635-7625-4542-9A1F-789DF3D68FF3}" destId="{412E38BD-1FC9-471E-B007-52948014DD08}" srcOrd="0" destOrd="0" presId="urn:microsoft.com/office/officeart/2005/8/layout/chevron2"/>
-    <dgm:cxn modelId="{83B56018-FDEC-4E02-85B5-A5802CC4CCBF}" type="presOf" srcId="{769A2CF2-A2A9-48E9-A8B7-3B596DF99BCA}" destId="{92247AD0-010F-4D8D-9C55-9AEC17489641}" srcOrd="0" destOrd="0" presId="urn:microsoft.com/office/officeart/2005/8/layout/chevron2"/>
     <dgm:cxn modelId="{82B1C564-D5A1-4CE9-BF03-AC165DDB5B53}" srcId="{B2F31B6B-4C73-44D8-9C3A-FEED6DDE4E95}" destId="{DE47FD85-7943-42D6-A7DE-5352CECDFE9F}" srcOrd="0" destOrd="0" parTransId="{5932525E-23DF-4272-B3A9-F006F6700F86}" sibTransId="{9137E5B5-43A2-4D6E-A21E-D60981E11E69}"/>
-    <dgm:cxn modelId="{DA51A6A9-1A41-40FA-884E-F8DB900FC5B5}" type="presOf" srcId="{83D36148-16FE-4449-9D04-2492C1036CBD}" destId="{92247AD0-010F-4D8D-9C55-9AEC17489641}" srcOrd="0" destOrd="1" presId="urn:microsoft.com/office/officeart/2005/8/layout/chevron2"/>
-    <dgm:cxn modelId="{2E8118B9-0E87-4270-A1BC-464166046C00}" type="presOf" srcId="{7F25A5D5-B393-4A6B-930D-B3887B6835F6}" destId="{EBA4BA84-EF9A-434C-990C-4747EF66D2AE}" srcOrd="0" destOrd="1" presId="urn:microsoft.com/office/officeart/2005/8/layout/chevron2"/>
     <dgm:cxn modelId="{22AEC635-1DFB-4D07-BE44-107314E65025}" srcId="{B09F7C7E-F20D-404F-841C-A0A80280510F}" destId="{B475ED04-797E-44D3-A8A4-A3946EA59330}" srcOrd="0" destOrd="0" parTransId="{001EE1A2-73AE-425E-9DF6-8B0ADB50D1C4}" sibTransId="{F1283516-D440-4273-980C-EA05D8384B26}"/>
-    <dgm:cxn modelId="{8AB9217D-81FC-4820-8868-E9003E47CFB4}" type="presOf" srcId="{77B13AA3-8F47-4324-A45A-BEC16237AB86}" destId="{310D93C8-F2C8-4675-A400-9548DC26AC30}" srcOrd="0" destOrd="0" presId="urn:microsoft.com/office/officeart/2005/8/layout/chevron2"/>
+    <dgm:cxn modelId="{CBD52FF9-BDFE-4C9D-83C8-B796CE55CAAA}" type="presOf" srcId="{7FE431DA-39C6-4F82-ADB6-0D57A74C0ABD}" destId="{73A009B3-D7A8-4ECE-BACB-600DD65BFB65}" srcOrd="0" destOrd="0" presId="urn:microsoft.com/office/officeart/2005/8/layout/chevron2"/>
     <dgm:cxn modelId="{B1CB7B06-B075-4A1E-8CF5-C64C5A37B8BF}" srcId="{5A2F2AA9-16FC-4E9A-BB0B-3754DB69F76A}" destId="{0750DBFD-E02E-4E8A-9649-332045F7E517}" srcOrd="0" destOrd="0" parTransId="{AF366328-0234-44C5-A3CA-ABD6B716E2B4}" sibTransId="{56C608A5-303C-488F-A9D4-4C7E10ADE346}"/>
     <dgm:cxn modelId="{655D02F4-3EB5-4DDC-AAB8-A2C079EEC906}" srcId="{C0A3F635-7625-4542-9A1F-789DF3D68FF3}" destId="{311E4C80-0BDB-4143-8841-22A86C45ACD9}" srcOrd="1" destOrd="0" parTransId="{C5FE7F35-F364-40F4-A5F9-9D161410B841}" sibTransId="{80FBF1C5-6AD0-401B-8EA0-449062F34424}"/>
+    <dgm:cxn modelId="{4ABB4C48-9044-4134-B076-FABDC23D7B72}" type="presOf" srcId="{311E4C80-0BDB-4143-8841-22A86C45ACD9}" destId="{EAD6AB96-BE81-4D8D-B47B-1827598EA8AC}" srcOrd="0" destOrd="1" presId="urn:microsoft.com/office/officeart/2005/8/layout/chevron2"/>
     <dgm:cxn modelId="{261F9832-31F0-4859-B2D8-741447F5000E}" srcId="{7FE431DA-39C6-4F82-ADB6-0D57A74C0ABD}" destId="{83D36148-16FE-4449-9D04-2492C1036CBD}" srcOrd="1" destOrd="0" parTransId="{AC32D240-F252-4D59-9456-41A8C52D88E9}" sibTransId="{24C13C9D-8F38-46C6-ADF8-8D2DFAC561ED}"/>
-    <dgm:cxn modelId="{CBECA778-EE30-43E6-84CA-422CEA8FE381}" type="presOf" srcId="{9370189B-B84D-479B-960E-B9400247EC32}" destId="{0B78BDB2-752C-455D-893C-9AA11E47FCF3}" srcOrd="0" destOrd="1" presId="urn:microsoft.com/office/officeart/2005/8/layout/chevron2"/>
+    <dgm:cxn modelId="{48B298DB-BF74-4BF6-AE1F-8E58907DD02A}" type="presOf" srcId="{B475ED04-797E-44D3-A8A4-A3946EA59330}" destId="{0B78BDB2-752C-455D-893C-9AA11E47FCF3}" srcOrd="0" destOrd="0" presId="urn:microsoft.com/office/officeart/2005/8/layout/chevron2"/>
+    <dgm:cxn modelId="{F85210B8-CEFD-4AEB-B7CB-7F84B0140C16}" type="presOf" srcId="{0750DBFD-E02E-4E8A-9649-332045F7E517}" destId="{EBA4BA84-EF9A-434C-990C-4747EF66D2AE}" srcOrd="0" destOrd="0" presId="urn:microsoft.com/office/officeart/2005/8/layout/chevron2"/>
     <dgm:cxn modelId="{0A3AFA98-2D80-43C7-8C13-4EB84EF288B5}" srcId="{C0A3F635-7625-4542-9A1F-789DF3D68FF3}" destId="{F8A6693F-64FA-4B33-B943-A1C9C401856C}" srcOrd="0" destOrd="0" parTransId="{A1DCF425-4007-4E3E-9478-85F58C2F9720}" sibTransId="{AE22FEF6-EBC5-449A-9848-D3347774E7B1}"/>
-    <dgm:cxn modelId="{163A0E7A-E525-4E5C-9B8E-76A60CE2C9B9}" type="presOf" srcId="{B55E8424-4FDF-4A99-B8F0-319A3BEA58C5}" destId="{697B99F5-DAC1-4C4E-939A-94D0F5ADD5EE}" srcOrd="0" destOrd="2" presId="urn:microsoft.com/office/officeart/2005/8/layout/chevron2"/>
+    <dgm:cxn modelId="{BB5EBA88-E6FF-456C-9039-B88E303760EE}" type="presOf" srcId="{CBAE68DC-4182-48BD-BFCF-3BE593C8D59F}" destId="{2B1193B9-290D-4BBF-8B1C-634932CD0493}" srcOrd="0" destOrd="3" presId="urn:microsoft.com/office/officeart/2005/8/layout/chevron2"/>
     <dgm:cxn modelId="{F40C3134-34E2-44DC-AD16-46460AD51E8C}" srcId="{60E6C700-A8D1-40BB-BA50-79D4617D2578}" destId="{A5D89853-86BA-44EC-8996-8227BA2D62FE}" srcOrd="0" destOrd="0" parTransId="{0230D325-4EEC-4FD8-A790-FD1265352C6E}" sibTransId="{D98604C0-E745-4805-ACE1-03FC1F7EAA9E}"/>
+    <dgm:cxn modelId="{E5822EA2-446E-4648-9CF7-0E5D502CC53B}" type="presOf" srcId="{83D36148-16FE-4449-9D04-2492C1036CBD}" destId="{92247AD0-010F-4D8D-9C55-9AEC17489641}" srcOrd="0" destOrd="1" presId="urn:microsoft.com/office/officeart/2005/8/layout/chevron2"/>
+    <dgm:cxn modelId="{B2D31D57-85E0-4599-8CDA-7109E30EB933}" type="presOf" srcId="{F8A6693F-64FA-4B33-B943-A1C9C401856C}" destId="{EAD6AB96-BE81-4D8D-B47B-1827598EA8AC}" srcOrd="0" destOrd="0" presId="urn:microsoft.com/office/officeart/2005/8/layout/chevron2"/>
+    <dgm:cxn modelId="{65B69A38-3AF1-41F7-9F26-23F72485AFD2}" type="presOf" srcId="{A68B1AD4-250E-4B6E-8191-C70F4B572DCF}" destId="{EAD6AB96-BE81-4D8D-B47B-1827598EA8AC}" srcOrd="0" destOrd="2" presId="urn:microsoft.com/office/officeart/2005/8/layout/chevron2"/>
     <dgm:cxn modelId="{674D9E12-4230-4ED9-B011-9EEF54DA435A}" srcId="{7FE431DA-39C6-4F82-ADB6-0D57A74C0ABD}" destId="{769A2CF2-A2A9-48E9-A8B7-3B596DF99BCA}" srcOrd="0" destOrd="0" parTransId="{43647039-5C22-4723-BE91-678CF45F9085}" sibTransId="{AB236C63-3130-441A-B27B-A97D5C47B5B2}"/>
-    <dgm:cxn modelId="{2B6696C6-1A54-460A-8AD4-D217AC2CC84C}" type="presOf" srcId="{311E4C80-0BDB-4143-8841-22A86C45ACD9}" destId="{EAD6AB96-BE81-4D8D-B47B-1827598EA8AC}" srcOrd="0" destOrd="1" presId="urn:microsoft.com/office/officeart/2005/8/layout/chevron2"/>
-    <dgm:cxn modelId="{360D2006-2C6F-428B-B1B5-16B5D5A5F6A6}" type="presParOf" srcId="{EFD57F8C-4FF4-4946-9CFC-F4AAB9E82313}" destId="{FDDBB072-64C6-465E-B8F1-6AB5E3C0E9E5}" srcOrd="0" destOrd="0" presId="urn:microsoft.com/office/officeart/2005/8/layout/chevron2"/>
-    <dgm:cxn modelId="{9B47474A-E43E-4647-A232-562B20691EC8}" type="presParOf" srcId="{FDDBB072-64C6-465E-B8F1-6AB5E3C0E9E5}" destId="{A7715B89-FEFF-404D-BA56-4D42604A8512}" srcOrd="0" destOrd="0" presId="urn:microsoft.com/office/officeart/2005/8/layout/chevron2"/>
-    <dgm:cxn modelId="{82B03C15-522B-40F2-A9FD-963D81278130}" type="presParOf" srcId="{FDDBB072-64C6-465E-B8F1-6AB5E3C0E9E5}" destId="{2EECBCFB-A6F8-48AD-A146-1FA093FA837D}" srcOrd="1" destOrd="0" presId="urn:microsoft.com/office/officeart/2005/8/layout/chevron2"/>
-    <dgm:cxn modelId="{D7F08B32-3807-4472-A63D-059930D522D6}" type="presParOf" srcId="{EFD57F8C-4FF4-4946-9CFC-F4AAB9E82313}" destId="{13C4CBAA-E4BA-45DE-B33D-CE1CDC00D1F9}" srcOrd="1" destOrd="0" presId="urn:microsoft.com/office/officeart/2005/8/layout/chevron2"/>
-    <dgm:cxn modelId="{2CEA1300-1852-4D6E-BA59-0275B8FF0752}" type="presParOf" srcId="{EFD57F8C-4FF4-4946-9CFC-F4AAB9E82313}" destId="{A5DEFB98-B192-42FF-B257-0C4803CAE99F}" srcOrd="2" destOrd="0" presId="urn:microsoft.com/office/officeart/2005/8/layout/chevron2"/>
-    <dgm:cxn modelId="{45C48FA1-5E24-4E7D-A908-D79F789A1D22}" type="presParOf" srcId="{A5DEFB98-B192-42FF-B257-0C4803CAE99F}" destId="{4FDC88D1-CF7E-4CC7-9CC2-A60BD72C0D9D}" srcOrd="0" destOrd="0" presId="urn:microsoft.com/office/officeart/2005/8/layout/chevron2"/>
-    <dgm:cxn modelId="{52332301-AB7B-469D-9EF4-06AE5EEFFF50}" type="presParOf" srcId="{A5DEFB98-B192-42FF-B257-0C4803CAE99F}" destId="{EBA4BA84-EF9A-434C-990C-4747EF66D2AE}" srcOrd="1" destOrd="0" presId="urn:microsoft.com/office/officeart/2005/8/layout/chevron2"/>
-    <dgm:cxn modelId="{514B7878-5CC4-417E-80DA-C4205F05CDE7}" type="presParOf" srcId="{EFD57F8C-4FF4-4946-9CFC-F4AAB9E82313}" destId="{50A2567F-B9F5-4C03-BC43-142F8FC0AC1E}" srcOrd="3" destOrd="0" presId="urn:microsoft.com/office/officeart/2005/8/layout/chevron2"/>
-    <dgm:cxn modelId="{529593E2-7018-4B04-B540-378060DFB078}" type="presParOf" srcId="{EFD57F8C-4FF4-4946-9CFC-F4AAB9E82313}" destId="{269DB89C-4BEC-4DE2-B290-F15D1734DD17}" srcOrd="4" destOrd="0" presId="urn:microsoft.com/office/officeart/2005/8/layout/chevron2"/>
-    <dgm:cxn modelId="{E6F51DD8-BF08-45A1-A047-0E74F8586337}" type="presParOf" srcId="{269DB89C-4BEC-4DE2-B290-F15D1734DD17}" destId="{E1638AF2-758C-436E-ABB4-1CBA77B8ACA0}" srcOrd="0" destOrd="0" presId="urn:microsoft.com/office/officeart/2005/8/layout/chevron2"/>
-    <dgm:cxn modelId="{37156DE5-5DBF-4DFF-ACE5-014DFA226908}" type="presParOf" srcId="{269DB89C-4BEC-4DE2-B290-F15D1734DD17}" destId="{0B78BDB2-752C-455D-893C-9AA11E47FCF3}" srcOrd="1" destOrd="0" presId="urn:microsoft.com/office/officeart/2005/8/layout/chevron2"/>
-    <dgm:cxn modelId="{FDC5613F-F478-48DA-B036-2ECB749BBD8D}" type="presParOf" srcId="{EFD57F8C-4FF4-4946-9CFC-F4AAB9E82313}" destId="{A0059B2B-79D6-4AD0-8BE5-E010B8B4E38A}" srcOrd="5" destOrd="0" presId="urn:microsoft.com/office/officeart/2005/8/layout/chevron2"/>
-    <dgm:cxn modelId="{939938C4-FFBE-4293-BC4A-1D8821F76453}" type="presParOf" srcId="{EFD57F8C-4FF4-4946-9CFC-F4AAB9E82313}" destId="{502D0420-06F0-431B-BFFC-C56AF28596B9}" srcOrd="6" destOrd="0" presId="urn:microsoft.com/office/officeart/2005/8/layout/chevron2"/>
-    <dgm:cxn modelId="{70E7C367-E833-41E0-86E3-31C3797B5173}" type="presParOf" srcId="{502D0420-06F0-431B-BFFC-C56AF28596B9}" destId="{73A009B3-D7A8-4ECE-BACB-600DD65BFB65}" srcOrd="0" destOrd="0" presId="urn:microsoft.com/office/officeart/2005/8/layout/chevron2"/>
-    <dgm:cxn modelId="{5B381EB1-D6EC-455D-95F6-3206FC66E96C}" type="presParOf" srcId="{502D0420-06F0-431B-BFFC-C56AF28596B9}" destId="{92247AD0-010F-4D8D-9C55-9AEC17489641}" srcOrd="1" destOrd="0" presId="urn:microsoft.com/office/officeart/2005/8/layout/chevron2"/>
-    <dgm:cxn modelId="{3C6D3CAA-9739-41FE-957E-3C06BCF45769}" type="presParOf" srcId="{EFD57F8C-4FF4-4946-9CFC-F4AAB9E82313}" destId="{9FCD3D23-BFA1-4DA0-BC03-2A3510D0CD79}" srcOrd="7" destOrd="0" presId="urn:microsoft.com/office/officeart/2005/8/layout/chevron2"/>
-    <dgm:cxn modelId="{B5CE695C-3134-41D0-A9CE-0329DE73219A}" type="presParOf" srcId="{EFD57F8C-4FF4-4946-9CFC-F4AAB9E82313}" destId="{46117851-338F-44D9-8957-C0451924C4C2}" srcOrd="8" destOrd="0" presId="urn:microsoft.com/office/officeart/2005/8/layout/chevron2"/>
-    <dgm:cxn modelId="{18300982-7ECB-4B19-A5FC-73EADC477E2F}" type="presParOf" srcId="{46117851-338F-44D9-8957-C0451924C4C2}" destId="{310D93C8-F2C8-4675-A400-9548DC26AC30}" srcOrd="0" destOrd="0" presId="urn:microsoft.com/office/officeart/2005/8/layout/chevron2"/>
-    <dgm:cxn modelId="{9CB1399F-27BB-4305-B30C-BE74544A9430}" type="presParOf" srcId="{46117851-338F-44D9-8957-C0451924C4C2}" destId="{697B99F5-DAC1-4C4E-939A-94D0F5ADD5EE}" srcOrd="1" destOrd="0" presId="urn:microsoft.com/office/officeart/2005/8/layout/chevron2"/>
-    <dgm:cxn modelId="{13D21984-20CF-4A69-BDDE-DC786F77B051}" type="presParOf" srcId="{EFD57F8C-4FF4-4946-9CFC-F4AAB9E82313}" destId="{9A6AE271-48BD-483D-8191-BE8592A066A5}" srcOrd="9" destOrd="0" presId="urn:microsoft.com/office/officeart/2005/8/layout/chevron2"/>
-    <dgm:cxn modelId="{B21CC9C6-E262-4CAD-9C52-985FCB34AD6B}" type="presParOf" srcId="{EFD57F8C-4FF4-4946-9CFC-F4AAB9E82313}" destId="{ECDD73D7-B85D-4B34-AA50-E3EB470D29C5}" srcOrd="10" destOrd="0" presId="urn:microsoft.com/office/officeart/2005/8/layout/chevron2"/>
-    <dgm:cxn modelId="{EC8DB740-088E-4483-866D-C1D81E69CD80}" type="presParOf" srcId="{ECDD73D7-B85D-4B34-AA50-E3EB470D29C5}" destId="{412E38BD-1FC9-471E-B007-52948014DD08}" srcOrd="0" destOrd="0" presId="urn:microsoft.com/office/officeart/2005/8/layout/chevron2"/>
-    <dgm:cxn modelId="{68CD2E7F-C357-4918-8505-D149BAEAA13E}" type="presParOf" srcId="{ECDD73D7-B85D-4B34-AA50-E3EB470D29C5}" destId="{EAD6AB96-BE81-4D8D-B47B-1827598EA8AC}" srcOrd="1" destOrd="0" presId="urn:microsoft.com/office/officeart/2005/8/layout/chevron2"/>
-    <dgm:cxn modelId="{2DB5BED4-194A-46A5-9563-10F2BFFB7A40}" type="presParOf" srcId="{EFD57F8C-4FF4-4946-9CFC-F4AAB9E82313}" destId="{24FA8D92-D542-4050-A1B7-35753B4E4963}" srcOrd="11" destOrd="0" presId="urn:microsoft.com/office/officeart/2005/8/layout/chevron2"/>
-    <dgm:cxn modelId="{B668EA89-E248-4903-82F7-78EB104735B1}" type="presParOf" srcId="{EFD57F8C-4FF4-4946-9CFC-F4AAB9E82313}" destId="{2821DF50-4766-4659-826A-5B9A0E2622FD}" srcOrd="12" destOrd="0" presId="urn:microsoft.com/office/officeart/2005/8/layout/chevron2"/>
-    <dgm:cxn modelId="{3898D0C5-65D3-4CF7-9D80-29843B33C485}" type="presParOf" srcId="{2821DF50-4766-4659-826A-5B9A0E2622FD}" destId="{CB8559A4-19FA-49F4-AC2F-486915C0ACAB}" srcOrd="0" destOrd="0" presId="urn:microsoft.com/office/officeart/2005/8/layout/chevron2"/>
-    <dgm:cxn modelId="{A75395AB-A923-4840-946C-B4A36084A5FB}" type="presParOf" srcId="{2821DF50-4766-4659-826A-5B9A0E2622FD}" destId="{3F748C66-44C1-4E76-916F-03FB18618BF7}" srcOrd="1" destOrd="0" presId="urn:microsoft.com/office/officeart/2005/8/layout/chevron2"/>
-    <dgm:cxn modelId="{A0B2AA76-F5A7-415B-8A0E-438DFF23F272}" type="presParOf" srcId="{EFD57F8C-4FF4-4946-9CFC-F4AAB9E82313}" destId="{36128F50-8E4F-4070-87EA-726857B88444}" srcOrd="13" destOrd="0" presId="urn:microsoft.com/office/officeart/2005/8/layout/chevron2"/>
-    <dgm:cxn modelId="{03612A8F-7FE8-4F15-8CA8-99122D5B1A9F}" type="presParOf" srcId="{EFD57F8C-4FF4-4946-9CFC-F4AAB9E82313}" destId="{D3AF344F-BC9D-4CBF-8551-8FB48A4072BD}" srcOrd="14" destOrd="0" presId="urn:microsoft.com/office/officeart/2005/8/layout/chevron2"/>
-    <dgm:cxn modelId="{E8C2C6EC-C946-4940-9130-9E58B7F4A591}" type="presParOf" srcId="{D3AF344F-BC9D-4CBF-8551-8FB48A4072BD}" destId="{4EBE5C77-A5B7-4818-815D-37EF93494AC0}" srcOrd="0" destOrd="0" presId="urn:microsoft.com/office/officeart/2005/8/layout/chevron2"/>
-    <dgm:cxn modelId="{03941EB6-157B-4729-BC2B-16EC8FC4E280}" type="presParOf" srcId="{D3AF344F-BC9D-4CBF-8551-8FB48A4072BD}" destId="{2B1193B9-290D-4BBF-8B1C-634932CD0493}" srcOrd="1" destOrd="0" presId="urn:microsoft.com/office/officeart/2005/8/layout/chevron2"/>
+    <dgm:cxn modelId="{CC20C32A-BAC2-4558-BC63-EE7BE014BCBD}" type="presParOf" srcId="{EFD57F8C-4FF4-4946-9CFC-F4AAB9E82313}" destId="{FDDBB072-64C6-465E-B8F1-6AB5E3C0E9E5}" srcOrd="0" destOrd="0" presId="urn:microsoft.com/office/officeart/2005/8/layout/chevron2"/>
+    <dgm:cxn modelId="{8184C811-56CC-4B08-A6A7-8E1F2B88E938}" type="presParOf" srcId="{FDDBB072-64C6-465E-B8F1-6AB5E3C0E9E5}" destId="{A7715B89-FEFF-404D-BA56-4D42604A8512}" srcOrd="0" destOrd="0" presId="urn:microsoft.com/office/officeart/2005/8/layout/chevron2"/>
+    <dgm:cxn modelId="{D1A6C7EE-6DDA-4B33-BE76-0E883E8AA3A0}" type="presParOf" srcId="{FDDBB072-64C6-465E-B8F1-6AB5E3C0E9E5}" destId="{2EECBCFB-A6F8-48AD-A146-1FA093FA837D}" srcOrd="1" destOrd="0" presId="urn:microsoft.com/office/officeart/2005/8/layout/chevron2"/>
+    <dgm:cxn modelId="{573A1707-8B90-4162-86AE-C676A95541C5}" type="presParOf" srcId="{EFD57F8C-4FF4-4946-9CFC-F4AAB9E82313}" destId="{13C4CBAA-E4BA-45DE-B33D-CE1CDC00D1F9}" srcOrd="1" destOrd="0" presId="urn:microsoft.com/office/officeart/2005/8/layout/chevron2"/>
+    <dgm:cxn modelId="{DE157EAF-226D-4A48-91D0-EBB07CB36435}" type="presParOf" srcId="{EFD57F8C-4FF4-4946-9CFC-F4AAB9E82313}" destId="{A5DEFB98-B192-42FF-B257-0C4803CAE99F}" srcOrd="2" destOrd="0" presId="urn:microsoft.com/office/officeart/2005/8/layout/chevron2"/>
+    <dgm:cxn modelId="{69D5FF57-34EE-4EB5-B12E-E9D0F1B8A804}" type="presParOf" srcId="{A5DEFB98-B192-42FF-B257-0C4803CAE99F}" destId="{4FDC88D1-CF7E-4CC7-9CC2-A60BD72C0D9D}" srcOrd="0" destOrd="0" presId="urn:microsoft.com/office/officeart/2005/8/layout/chevron2"/>
+    <dgm:cxn modelId="{5BEA5A07-03CD-4B11-8AC1-B0B322045BF6}" type="presParOf" srcId="{A5DEFB98-B192-42FF-B257-0C4803CAE99F}" destId="{EBA4BA84-EF9A-434C-990C-4747EF66D2AE}" srcOrd="1" destOrd="0" presId="urn:microsoft.com/office/officeart/2005/8/layout/chevron2"/>
+    <dgm:cxn modelId="{1267D690-EFA4-487A-AB92-C5145568A9CD}" type="presParOf" srcId="{EFD57F8C-4FF4-4946-9CFC-F4AAB9E82313}" destId="{50A2567F-B9F5-4C03-BC43-142F8FC0AC1E}" srcOrd="3" destOrd="0" presId="urn:microsoft.com/office/officeart/2005/8/layout/chevron2"/>
+    <dgm:cxn modelId="{19F8B1E4-D008-44B8-8911-BFA301C98C35}" type="presParOf" srcId="{EFD57F8C-4FF4-4946-9CFC-F4AAB9E82313}" destId="{269DB89C-4BEC-4DE2-B290-F15D1734DD17}" srcOrd="4" destOrd="0" presId="urn:microsoft.com/office/officeart/2005/8/layout/chevron2"/>
+    <dgm:cxn modelId="{84D13141-E265-48A6-8009-1320ECB5A025}" type="presParOf" srcId="{269DB89C-4BEC-4DE2-B290-F15D1734DD17}" destId="{E1638AF2-758C-436E-ABB4-1CBA77B8ACA0}" srcOrd="0" destOrd="0" presId="urn:microsoft.com/office/officeart/2005/8/layout/chevron2"/>
+    <dgm:cxn modelId="{4F9766C4-9C0A-4DE7-9159-4B3E11C69201}" type="presParOf" srcId="{269DB89C-4BEC-4DE2-B290-F15D1734DD17}" destId="{0B78BDB2-752C-455D-893C-9AA11E47FCF3}" srcOrd="1" destOrd="0" presId="urn:microsoft.com/office/officeart/2005/8/layout/chevron2"/>
+    <dgm:cxn modelId="{71307C8B-F841-49FE-99D2-43BDEBCE317C}" type="presParOf" srcId="{EFD57F8C-4FF4-4946-9CFC-F4AAB9E82313}" destId="{A0059B2B-79D6-4AD0-8BE5-E010B8B4E38A}" srcOrd="5" destOrd="0" presId="urn:microsoft.com/office/officeart/2005/8/layout/chevron2"/>
+    <dgm:cxn modelId="{C2D37E9B-20DF-4C5F-8673-35CFCAF48CEE}" type="presParOf" srcId="{EFD57F8C-4FF4-4946-9CFC-F4AAB9E82313}" destId="{502D0420-06F0-431B-BFFC-C56AF28596B9}" srcOrd="6" destOrd="0" presId="urn:microsoft.com/office/officeart/2005/8/layout/chevron2"/>
+    <dgm:cxn modelId="{78FC6FAB-EE31-4F6D-B97F-6D8C0F6C74E3}" type="presParOf" srcId="{502D0420-06F0-431B-BFFC-C56AF28596B9}" destId="{73A009B3-D7A8-4ECE-BACB-600DD65BFB65}" srcOrd="0" destOrd="0" presId="urn:microsoft.com/office/officeart/2005/8/layout/chevron2"/>
+    <dgm:cxn modelId="{A38A6F9A-61C8-468C-91BF-F5960306EC82}" type="presParOf" srcId="{502D0420-06F0-431B-BFFC-C56AF28596B9}" destId="{92247AD0-010F-4D8D-9C55-9AEC17489641}" srcOrd="1" destOrd="0" presId="urn:microsoft.com/office/officeart/2005/8/layout/chevron2"/>
+    <dgm:cxn modelId="{444B94C7-1DBA-4C33-945D-689954660E03}" type="presParOf" srcId="{EFD57F8C-4FF4-4946-9CFC-F4AAB9E82313}" destId="{9FCD3D23-BFA1-4DA0-BC03-2A3510D0CD79}" srcOrd="7" destOrd="0" presId="urn:microsoft.com/office/officeart/2005/8/layout/chevron2"/>
+    <dgm:cxn modelId="{24588E32-D9DC-402B-AE63-4DBD1C292478}" type="presParOf" srcId="{EFD57F8C-4FF4-4946-9CFC-F4AAB9E82313}" destId="{46117851-338F-44D9-8957-C0451924C4C2}" srcOrd="8" destOrd="0" presId="urn:microsoft.com/office/officeart/2005/8/layout/chevron2"/>
+    <dgm:cxn modelId="{2A1A12A3-3886-42C4-894A-2DC3BFE07D96}" type="presParOf" srcId="{46117851-338F-44D9-8957-C0451924C4C2}" destId="{310D93C8-F2C8-4675-A400-9548DC26AC30}" srcOrd="0" destOrd="0" presId="urn:microsoft.com/office/officeart/2005/8/layout/chevron2"/>
+    <dgm:cxn modelId="{2F6583D8-B46D-48B7-BDB2-0C9751D4EEAE}" type="presParOf" srcId="{46117851-338F-44D9-8957-C0451924C4C2}" destId="{697B99F5-DAC1-4C4E-939A-94D0F5ADD5EE}" srcOrd="1" destOrd="0" presId="urn:microsoft.com/office/officeart/2005/8/layout/chevron2"/>
+    <dgm:cxn modelId="{198C61AD-9829-4A92-9707-78A6F3154DED}" type="presParOf" srcId="{EFD57F8C-4FF4-4946-9CFC-F4AAB9E82313}" destId="{9A6AE271-48BD-483D-8191-BE8592A066A5}" srcOrd="9" destOrd="0" presId="urn:microsoft.com/office/officeart/2005/8/layout/chevron2"/>
+    <dgm:cxn modelId="{FE1E981C-A473-49D7-84BA-1285731C5B84}" type="presParOf" srcId="{EFD57F8C-4FF4-4946-9CFC-F4AAB9E82313}" destId="{ECDD73D7-B85D-4B34-AA50-E3EB470D29C5}" srcOrd="10" destOrd="0" presId="urn:microsoft.com/office/officeart/2005/8/layout/chevron2"/>
+    <dgm:cxn modelId="{C0FA9776-BB9D-4397-8B22-C59BECBE93C8}" type="presParOf" srcId="{ECDD73D7-B85D-4B34-AA50-E3EB470D29C5}" destId="{412E38BD-1FC9-471E-B007-52948014DD08}" srcOrd="0" destOrd="0" presId="urn:microsoft.com/office/officeart/2005/8/layout/chevron2"/>
+    <dgm:cxn modelId="{B6319E95-EED3-4C11-AA95-D2DEFCFCC8D8}" type="presParOf" srcId="{ECDD73D7-B85D-4B34-AA50-E3EB470D29C5}" destId="{EAD6AB96-BE81-4D8D-B47B-1827598EA8AC}" srcOrd="1" destOrd="0" presId="urn:microsoft.com/office/officeart/2005/8/layout/chevron2"/>
+    <dgm:cxn modelId="{9B5B664B-2EA2-41F0-AACE-0D93F3C37995}" type="presParOf" srcId="{EFD57F8C-4FF4-4946-9CFC-F4AAB9E82313}" destId="{24FA8D92-D542-4050-A1B7-35753B4E4963}" srcOrd="11" destOrd="0" presId="urn:microsoft.com/office/officeart/2005/8/layout/chevron2"/>
+    <dgm:cxn modelId="{0BB10514-5F16-4DF3-9B5F-0C0B02A9F9D4}" type="presParOf" srcId="{EFD57F8C-4FF4-4946-9CFC-F4AAB9E82313}" destId="{2821DF50-4766-4659-826A-5B9A0E2622FD}" srcOrd="12" destOrd="0" presId="urn:microsoft.com/office/officeart/2005/8/layout/chevron2"/>
+    <dgm:cxn modelId="{AC559E39-5A55-408B-9C3A-D990E0E132EA}" type="presParOf" srcId="{2821DF50-4766-4659-826A-5B9A0E2622FD}" destId="{CB8559A4-19FA-49F4-AC2F-486915C0ACAB}" srcOrd="0" destOrd="0" presId="urn:microsoft.com/office/officeart/2005/8/layout/chevron2"/>
+    <dgm:cxn modelId="{17D92C15-96C6-4652-B497-047D8FBEABA4}" type="presParOf" srcId="{2821DF50-4766-4659-826A-5B9A0E2622FD}" destId="{3F748C66-44C1-4E76-916F-03FB18618BF7}" srcOrd="1" destOrd="0" presId="urn:microsoft.com/office/officeart/2005/8/layout/chevron2"/>
+    <dgm:cxn modelId="{26D4B377-4CA8-46BC-BFCA-C9E81108BD2F}" type="presParOf" srcId="{EFD57F8C-4FF4-4946-9CFC-F4AAB9E82313}" destId="{36128F50-8E4F-4070-87EA-726857B88444}" srcOrd="13" destOrd="0" presId="urn:microsoft.com/office/officeart/2005/8/layout/chevron2"/>
+    <dgm:cxn modelId="{0259D62B-094C-4D40-82A9-F3065CCA4B4D}" type="presParOf" srcId="{EFD57F8C-4FF4-4946-9CFC-F4AAB9E82313}" destId="{D3AF344F-BC9D-4CBF-8551-8FB48A4072BD}" srcOrd="14" destOrd="0" presId="urn:microsoft.com/office/officeart/2005/8/layout/chevron2"/>
+    <dgm:cxn modelId="{2992B813-1186-47DC-B23E-785FAE4EC5FA}" type="presParOf" srcId="{D3AF344F-BC9D-4CBF-8551-8FB48A4072BD}" destId="{4EBE5C77-A5B7-4818-815D-37EF93494AC0}" srcOrd="0" destOrd="0" presId="urn:microsoft.com/office/officeart/2005/8/layout/chevron2"/>
+    <dgm:cxn modelId="{FCADBAA3-2D5D-4388-9574-31B0F5D90F44}" type="presParOf" srcId="{D3AF344F-BC9D-4CBF-8551-8FB48A4072BD}" destId="{2B1193B9-290D-4BBF-8B1C-634932CD0493}" srcOrd="1" destOrd="0" presId="urn:microsoft.com/office/officeart/2005/8/layout/chevron2"/>
   </dgm:cxnLst>
   <dgm:bg/>
   <dgm:whole/>
   <dgm:extLst>
     <a:ext uri="http://schemas.microsoft.com/office/drawing/2008/diagram">
-      <dsp:dataModelExt xmlns:dsp="http://schemas.microsoft.com/office/drawing/2008/diagram" relId="rId23" minVer="http://schemas.openxmlformats.org/drawingml/2006/diagram"/>
+      <dsp:dataModelExt xmlns:dsp="http://schemas.microsoft.com/office/drawing/2008/diagram" relId="rId21" minVer="http://schemas.openxmlformats.org/drawingml/2006/diagram"/>
     </a:ext>
   </dgm:extLst>
 </dgm:dataModel>
@@ -36625,7 +36579,7 @@
 </file>
 
 <file path=customXml/itemProps3.xml><?xml version="1.0" encoding="utf-8"?>
-<ds:datastoreItem xmlns:ds="http://schemas.openxmlformats.org/officeDocument/2006/customXml" ds:itemID="{5A4377CE-9A61-49FB-9123-BC07DC8975D0}">
+<ds:datastoreItem xmlns:ds="http://schemas.openxmlformats.org/officeDocument/2006/customXml" ds:itemID="{799C9AF3-04E6-40A0-8E25-3E47B44F2635}">
   <ds:schemaRefs>
     <ds:schemaRef ds:uri="http://schemas.openxmlformats.org/officeDocument/2006/bibliography"/>
   </ds:schemaRefs>

</xml_diff>